<commit_message>
Atualização Plano de projeto
</commit_message>
<xml_diff>
--- a/acompanhamento/plano de projeto qual o melhor lugar.docx
+++ b/acompanhamento/plano de projeto qual o melhor lugar.docx
@@ -69,11 +69,9 @@
       <w:bookmarkStart w:id="0" w:name="_Toc447095880"/>
       <w:bookmarkStart w:id="1" w:name="_Toc456598586"/>
       <w:bookmarkStart w:id="2" w:name="_Toc456600917"/>
-      <w:proofErr w:type="spellStart"/>
       <w:r>
         <w:t>Introdução</w:t>
       </w:r>
-      <w:proofErr w:type="spellEnd"/>
     </w:p>
     <w:p>
       <w:pPr>
@@ -185,21 +183,11 @@
       <w:pPr>
         <w:pStyle w:val="Ttulo1"/>
       </w:pPr>
-      <w:proofErr w:type="spellStart"/>
-      <w:r>
-        <w:t>Organização</w:t>
-      </w:r>
-      <w:proofErr w:type="spellEnd"/>
-      <w:r>
-        <w:t xml:space="preserve"> do </w:t>
-      </w:r>
-      <w:proofErr w:type="spellStart"/>
-      <w:r>
-        <w:t>Projeto</w:t>
+      <w:r>
+        <w:t>Organização do Projeto</w:t>
       </w:r>
       <w:bookmarkEnd w:id="3"/>
       <w:bookmarkEnd w:id="4"/>
-      <w:proofErr w:type="spellEnd"/>
     </w:p>
     <w:p>
       <w:pPr>
@@ -248,7 +236,6 @@
                 <w:sz w:val="20"/>
               </w:rPr>
             </w:pPr>
-            <w:proofErr w:type="spellStart"/>
             <w:r>
               <w:rPr>
                 <w:rFonts w:ascii="Arial" w:hAnsi="Arial"/>
@@ -256,29 +243,8 @@
                 <w:iCs/>
                 <w:sz w:val="20"/>
               </w:rPr>
-              <w:t>Membro</w:t>
+              <w:t>Membro da Equipe</w:t>
             </w:r>
-            <w:proofErr w:type="spellEnd"/>
-            <w:r>
-              <w:rPr>
-                <w:rFonts w:ascii="Arial" w:hAnsi="Arial"/>
-                <w:b/>
-                <w:iCs/>
-                <w:sz w:val="20"/>
-              </w:rPr>
-              <w:t xml:space="preserve"> da </w:t>
-            </w:r>
-            <w:proofErr w:type="spellStart"/>
-            <w:r>
-              <w:rPr>
-                <w:rFonts w:ascii="Arial" w:hAnsi="Arial"/>
-                <w:b/>
-                <w:iCs/>
-                <w:sz w:val="20"/>
-              </w:rPr>
-              <w:t>Equipe</w:t>
-            </w:r>
-            <w:proofErr w:type="spellEnd"/>
           </w:p>
         </w:tc>
         <w:tc>
@@ -387,21 +353,12 @@
                 <w:szCs w:val="20"/>
               </w:rPr>
             </w:pPr>
-            <w:proofErr w:type="spellStart"/>
             <w:r>
               <w:rPr>
                 <w:sz w:val="20"/>
                 <w:szCs w:val="20"/>
               </w:rPr>
-              <w:t>Irenildo</w:t>
-            </w:r>
-            <w:proofErr w:type="spellEnd"/>
-            <w:r>
-              <w:rPr>
-                <w:sz w:val="20"/>
-                <w:szCs w:val="20"/>
-              </w:rPr>
-              <w:t xml:space="preserve"> Lopes </w:t>
+              <w:t xml:space="preserve">Irenildo Lopes </w:t>
             </w:r>
           </w:p>
         </w:tc>
@@ -419,29 +376,12 @@
                 <w:szCs w:val="20"/>
               </w:rPr>
             </w:pPr>
-            <w:proofErr w:type="spellStart"/>
             <w:r>
               <w:rPr>
                 <w:sz w:val="20"/>
                 <w:szCs w:val="20"/>
               </w:rPr>
-              <w:t>Equipe</w:t>
-            </w:r>
-            <w:proofErr w:type="spellEnd"/>
-            <w:r>
-              <w:rPr>
-                <w:sz w:val="20"/>
-                <w:szCs w:val="20"/>
-              </w:rPr>
-              <w:t xml:space="preserve"> de </w:t>
-            </w:r>
-            <w:proofErr w:type="spellStart"/>
-            <w:r>
-              <w:rPr>
-                <w:sz w:val="20"/>
-                <w:szCs w:val="20"/>
-              </w:rPr>
-              <w:t>Desenvolvimento</w:t>
+              <w:t>Equipe de Desenvolvimento</w:t>
             </w:r>
             <w:r>
               <w:rPr>
@@ -450,7 +390,6 @@
               </w:rPr>
               <w:t>,Gerente</w:t>
             </w:r>
-            <w:proofErr w:type="spellEnd"/>
           </w:p>
         </w:tc>
         <w:tc>
@@ -502,7 +441,6 @@
                 <w:szCs w:val="20"/>
               </w:rPr>
             </w:pPr>
-            <w:proofErr w:type="spellStart"/>
             <w:r>
               <w:rPr>
                 <w:sz w:val="20"/>
@@ -510,7 +448,6 @@
               </w:rPr>
               <w:t>Jarley</w:t>
             </w:r>
-            <w:proofErr w:type="spellEnd"/>
           </w:p>
         </w:tc>
         <w:tc>
@@ -527,7 +464,6 @@
                 <w:szCs w:val="20"/>
               </w:rPr>
             </w:pPr>
-            <w:proofErr w:type="spellStart"/>
             <w:r>
               <w:rPr>
                 <w:sz w:val="20"/>
@@ -535,7 +471,6 @@
               </w:rPr>
               <w:t>Consultor</w:t>
             </w:r>
-            <w:proofErr w:type="spellEnd"/>
           </w:p>
         </w:tc>
         <w:tc>
@@ -609,21 +544,12 @@
           <w:color w:val="000000"/>
         </w:rPr>
       </w:pPr>
-      <w:proofErr w:type="spellStart"/>
       <w:r>
         <w:rPr>
           <w:rFonts w:cs="Arial"/>
           <w:color w:val="000000"/>
         </w:rPr>
-        <w:t>Reunião</w:t>
-      </w:r>
-      <w:proofErr w:type="spellEnd"/>
-      <w:r>
-        <w:rPr>
-          <w:rFonts w:cs="Arial"/>
-          <w:color w:val="000000"/>
-        </w:rPr>
-        <w:t xml:space="preserve"> de kickoff</w:t>
+        <w:t>Reunião de kickoff</w:t>
       </w:r>
     </w:p>
     <w:p>
@@ -646,23 +572,7 @@
           <w:rFonts w:ascii="Arial" w:hAnsi="Arial" w:cs="Arial"/>
           <w:lang w:val="pt-BR"/>
         </w:rPr>
-        <w:t xml:space="preserve">Objetivo – Iniciar formalmente o projeto, apresentando informações quanto ao seu objetivo, prazos quanto </w:t>
-      </w:r>
-      <w:proofErr w:type="gramStart"/>
-      <w:r>
-        <w:rPr>
-          <w:rFonts w:ascii="Arial" w:hAnsi="Arial" w:cs="Arial"/>
-          <w:lang w:val="pt-BR"/>
-        </w:rPr>
-        <w:t>a</w:t>
-      </w:r>
-      <w:proofErr w:type="gramEnd"/>
-      <w:r>
-        <w:rPr>
-          <w:rFonts w:ascii="Arial" w:hAnsi="Arial" w:cs="Arial"/>
-          <w:lang w:val="pt-BR"/>
-        </w:rPr>
-        <w:t xml:space="preserve"> entrega dos documentos de visão, lista de itens de trabalho, lista de riscos e plano de projeto, escopo e primeiros dados levantados. </w:t>
+        <w:t xml:space="preserve">Objetivo – Iniciar formalmente o projeto, apresentando informações quanto ao seu objetivo, prazos quanto a entrega dos documentos de visão, lista de itens de trabalho, lista de riscos e plano de projeto, escopo e primeiros dados levantados. </w:t>
       </w:r>
     </w:p>
     <w:p>
@@ -685,17 +595,8 @@
           <w:rFonts w:ascii="Arial" w:hAnsi="Arial" w:cs="Arial"/>
           <w:lang w:val="pt-BR"/>
         </w:rPr>
-        <w:t>Responsável –</w:t>
-      </w:r>
-      <w:proofErr w:type="gramStart"/>
-      <w:r>
-        <w:rPr>
-          <w:rFonts w:ascii="Arial" w:hAnsi="Arial" w:cs="Arial"/>
-          <w:lang w:val="pt-BR"/>
-        </w:rPr>
-        <w:t xml:space="preserve">  </w:t>
-      </w:r>
-      <w:proofErr w:type="gramEnd"/>
+        <w:t xml:space="preserve">Responsável –  </w:t>
+      </w:r>
       <w:r>
         <w:rPr>
           <w:rFonts w:ascii="Arial" w:hAnsi="Arial" w:cs="Arial"/>
@@ -745,23 +646,7 @@
           <w:rFonts w:ascii="Arial" w:hAnsi="Arial" w:cs="Arial"/>
           <w:lang w:val="pt-BR"/>
         </w:rPr>
-        <w:t xml:space="preserve"> – Gerente do Projeto e </w:t>
-      </w:r>
-      <w:proofErr w:type="spellStart"/>
-      <w:r>
-        <w:rPr>
-          <w:rFonts w:ascii="Arial" w:hAnsi="Arial" w:cs="Arial"/>
-          <w:lang w:val="pt-BR"/>
-        </w:rPr>
-        <w:t>Jarley</w:t>
-      </w:r>
-      <w:proofErr w:type="spellEnd"/>
-      <w:r>
-        <w:rPr>
-          <w:rFonts w:ascii="Arial" w:hAnsi="Arial" w:cs="Arial"/>
-          <w:lang w:val="pt-BR"/>
-        </w:rPr>
-        <w:t xml:space="preserve"> Nóbrega – Consultor de Projetos</w:t>
+        <w:t xml:space="preserve"> – Gerente do Projeto e Jarley Nóbrega – Consultor de Projetos</w:t>
       </w:r>
     </w:p>
     <w:p>
@@ -791,23 +676,7 @@
           <w:rFonts w:ascii="Arial" w:hAnsi="Arial" w:cs="Arial"/>
           <w:lang w:val="pt-BR"/>
         </w:rPr>
-        <w:t xml:space="preserve">rojeto, na quarta-feira de </w:t>
-      </w:r>
-      <w:proofErr w:type="gramStart"/>
-      <w:r>
-        <w:rPr>
-          <w:rFonts w:ascii="Arial" w:hAnsi="Arial" w:cs="Arial"/>
-          <w:lang w:val="pt-BR"/>
-        </w:rPr>
-        <w:t>18:30</w:t>
-      </w:r>
-      <w:proofErr w:type="gramEnd"/>
-      <w:r>
-        <w:rPr>
-          <w:rFonts w:ascii="Arial" w:hAnsi="Arial" w:cs="Arial"/>
-          <w:lang w:val="pt-BR"/>
-        </w:rPr>
-        <w:t xml:space="preserve"> às 22:0</w:t>
+        <w:t>rojeto, na quarta-feira de 18:30 às 22:0</w:t>
       </w:r>
       <w:r>
         <w:rPr>
@@ -831,47 +700,11 @@
           <w:rFonts w:ascii="Arial" w:hAnsi="Arial" w:cs="Arial"/>
         </w:rPr>
       </w:pPr>
-      <w:proofErr w:type="spellStart"/>
       <w:r>
         <w:rPr>
           <w:rFonts w:ascii="Arial" w:hAnsi="Arial" w:cs="Arial"/>
         </w:rPr>
-        <w:t>Duração</w:t>
-      </w:r>
-      <w:proofErr w:type="spellEnd"/>
-      <w:r>
-        <w:rPr>
-          <w:rFonts w:ascii="Arial" w:hAnsi="Arial" w:cs="Arial"/>
-        </w:rPr>
-        <w:t xml:space="preserve"> – 3 </w:t>
-      </w:r>
-      <w:proofErr w:type="spellStart"/>
-      <w:r>
-        <w:rPr>
-          <w:rFonts w:ascii="Arial" w:hAnsi="Arial" w:cs="Arial"/>
-        </w:rPr>
-        <w:t>Horas</w:t>
-      </w:r>
-      <w:proofErr w:type="spellEnd"/>
-      <w:r>
-        <w:rPr>
-          <w:rFonts w:ascii="Arial" w:hAnsi="Arial" w:cs="Arial"/>
-        </w:rPr>
-        <w:t xml:space="preserve"> e 30 </w:t>
-      </w:r>
-      <w:proofErr w:type="spellStart"/>
-      <w:r>
-        <w:rPr>
-          <w:rFonts w:ascii="Arial" w:hAnsi="Arial" w:cs="Arial"/>
-        </w:rPr>
-        <w:t>minutos</w:t>
-      </w:r>
-      <w:proofErr w:type="spellEnd"/>
-      <w:r>
-        <w:rPr>
-          <w:rFonts w:ascii="Arial" w:hAnsi="Arial" w:cs="Arial"/>
-        </w:rPr>
-        <w:t>.</w:t>
+        <w:t>Duração – 3 Horas e 30 minutos.</w:t>
       </w:r>
     </w:p>
     <w:p>
@@ -963,53 +796,12 @@
           <w:color w:val="000000"/>
         </w:rPr>
       </w:pPr>
-      <w:proofErr w:type="spellStart"/>
       <w:r>
         <w:rPr>
           <w:rFonts w:cs="Arial"/>
           <w:color w:val="000000"/>
         </w:rPr>
-        <w:t>Reunião</w:t>
-      </w:r>
-      <w:proofErr w:type="spellEnd"/>
-      <w:r>
-        <w:rPr>
-          <w:rFonts w:cs="Arial"/>
-          <w:color w:val="000000"/>
-        </w:rPr>
-        <w:t xml:space="preserve"> </w:t>
-      </w:r>
-      <w:proofErr w:type="spellStart"/>
-      <w:r>
-        <w:rPr>
-          <w:rFonts w:cs="Arial"/>
-          <w:color w:val="000000"/>
-        </w:rPr>
-        <w:t>ou</w:t>
-      </w:r>
-      <w:proofErr w:type="spellEnd"/>
-      <w:r>
-        <w:rPr>
-          <w:rFonts w:cs="Arial"/>
-          <w:color w:val="000000"/>
-        </w:rPr>
-        <w:t xml:space="preserve"> </w:t>
-      </w:r>
-      <w:proofErr w:type="spellStart"/>
-      <w:r>
-        <w:rPr>
-          <w:rFonts w:cs="Arial"/>
-          <w:color w:val="000000"/>
-        </w:rPr>
-        <w:t>relatório</w:t>
-      </w:r>
-      <w:proofErr w:type="spellEnd"/>
-      <w:r>
-        <w:rPr>
-          <w:rFonts w:cs="Arial"/>
-          <w:color w:val="000000"/>
-        </w:rPr>
-        <w:t xml:space="preserve"> de status</w:t>
+        <w:t>Reunião ou relatório de status</w:t>
       </w:r>
     </w:p>
     <w:p/>
@@ -1060,23 +852,7 @@
           <w:rFonts w:ascii="Arial" w:hAnsi="Arial" w:cs="Arial"/>
           <w:lang w:val="pt-BR"/>
         </w:rPr>
-        <w:t xml:space="preserve">Objetivo – Trazer </w:t>
-      </w:r>
-      <w:proofErr w:type="gramStart"/>
-      <w:r>
-        <w:rPr>
-          <w:rFonts w:ascii="Arial" w:hAnsi="Arial" w:cs="Arial"/>
-          <w:lang w:val="pt-BR"/>
-        </w:rPr>
-        <w:t>à</w:t>
-      </w:r>
-      <w:proofErr w:type="gramEnd"/>
-      <w:r>
-        <w:rPr>
-          <w:rFonts w:ascii="Arial" w:hAnsi="Arial" w:cs="Arial"/>
-          <w:lang w:val="pt-BR"/>
-        </w:rPr>
-        <w:t xml:space="preserve"> toda equipe as realizações de cada área, resolução de problemas e planejamento dos próximos passos. </w:t>
+        <w:t xml:space="preserve">Objetivo – Trazer à toda equipe as realizações de cada área, resolução de problemas e planejamento dos próximos passos. </w:t>
       </w:r>
     </w:p>
     <w:p>
@@ -1150,23 +926,7 @@
           <w:rFonts w:ascii="Arial" w:hAnsi="Arial" w:cs="Arial"/>
           <w:lang w:val="pt-BR"/>
         </w:rPr>
-        <w:t xml:space="preserve"> – Gerente do Projeto e </w:t>
-      </w:r>
-      <w:proofErr w:type="spellStart"/>
-      <w:r>
-        <w:rPr>
-          <w:rFonts w:ascii="Arial" w:hAnsi="Arial" w:cs="Arial"/>
-          <w:lang w:val="pt-BR"/>
-        </w:rPr>
-        <w:t>Jarley</w:t>
-      </w:r>
-      <w:proofErr w:type="spellEnd"/>
-      <w:r>
-        <w:rPr>
-          <w:rFonts w:ascii="Arial" w:hAnsi="Arial" w:cs="Arial"/>
-          <w:lang w:val="pt-BR"/>
-        </w:rPr>
-        <w:t xml:space="preserve"> Nóbrega – Consultor de Projetos</w:t>
+        <w:t xml:space="preserve"> – Gerente do Projeto e Jarley Nóbrega – Consultor de Projetos</w:t>
       </w:r>
     </w:p>
     <w:p>
@@ -1196,23 +956,7 @@
           <w:rFonts w:ascii="Arial" w:hAnsi="Arial" w:cs="Arial"/>
           <w:lang w:val="pt-BR"/>
         </w:rPr>
-        <w:t xml:space="preserve">Toda quarta-feira de </w:t>
-      </w:r>
-      <w:proofErr w:type="gramStart"/>
-      <w:r>
-        <w:rPr>
-          <w:rFonts w:ascii="Arial" w:hAnsi="Arial" w:cs="Arial"/>
-          <w:lang w:val="pt-BR"/>
-        </w:rPr>
-        <w:t>18:30</w:t>
-      </w:r>
-      <w:proofErr w:type="gramEnd"/>
-      <w:r>
-        <w:rPr>
-          <w:rFonts w:ascii="Arial" w:hAnsi="Arial" w:cs="Arial"/>
-          <w:lang w:val="pt-BR"/>
-        </w:rPr>
-        <w:t xml:space="preserve"> às 22:00</w:t>
+        <w:t>Toda quarta-feira de 18:30 às 22:00</w:t>
       </w:r>
       <w:r>
         <w:rPr>
@@ -1236,48 +980,12 @@
           <w:rFonts w:ascii="Arial" w:hAnsi="Arial" w:cs="Arial"/>
         </w:rPr>
       </w:pPr>
-      <w:proofErr w:type="spellStart"/>
       <w:r>
         <w:rPr>
           <w:rFonts w:ascii="Arial" w:hAnsi="Arial" w:cs="Arial"/>
         </w:rPr>
         <w:lastRenderedPageBreak/>
-        <w:t>Duração</w:t>
-      </w:r>
-      <w:proofErr w:type="spellEnd"/>
-      <w:r>
-        <w:rPr>
-          <w:rFonts w:ascii="Arial" w:hAnsi="Arial" w:cs="Arial"/>
-        </w:rPr>
-        <w:t xml:space="preserve"> – 3 </w:t>
-      </w:r>
-      <w:proofErr w:type="spellStart"/>
-      <w:r>
-        <w:rPr>
-          <w:rFonts w:ascii="Arial" w:hAnsi="Arial" w:cs="Arial"/>
-        </w:rPr>
-        <w:t>horas</w:t>
-      </w:r>
-      <w:proofErr w:type="spellEnd"/>
-      <w:r>
-        <w:rPr>
-          <w:rFonts w:ascii="Arial" w:hAnsi="Arial" w:cs="Arial"/>
-        </w:rPr>
-        <w:t xml:space="preserve"> e 30 </w:t>
-      </w:r>
-      <w:proofErr w:type="spellStart"/>
-      <w:r>
-        <w:rPr>
-          <w:rFonts w:ascii="Arial" w:hAnsi="Arial" w:cs="Arial"/>
-        </w:rPr>
-        <w:t>minutos</w:t>
-      </w:r>
-      <w:proofErr w:type="spellEnd"/>
-      <w:r>
-        <w:rPr>
-          <w:rFonts w:ascii="Arial" w:hAnsi="Arial" w:cs="Arial"/>
-        </w:rPr>
-        <w:t>.</w:t>
+        <w:t>Duração – 3 horas e 30 minutos.</w:t>
       </w:r>
     </w:p>
     <w:p>
@@ -1366,7 +1074,6 @@
                 <w:bCs/>
               </w:rPr>
             </w:pPr>
-            <w:proofErr w:type="spellStart"/>
             <w:r>
               <w:rPr>
                 <w:rFonts w:ascii="Arial" w:hAnsi="Arial" w:cs="Arial"/>
@@ -1375,7 +1082,6 @@
               </w:rPr>
               <w:t>Fase</w:t>
             </w:r>
-            <w:proofErr w:type="spellEnd"/>
           </w:p>
         </w:tc>
         <w:tc>
@@ -1394,7 +1100,6 @@
                 <w:bCs/>
               </w:rPr>
             </w:pPr>
-            <w:proofErr w:type="spellStart"/>
             <w:r>
               <w:rPr>
                 <w:rFonts w:ascii="Arial" w:hAnsi="Arial" w:cs="Arial"/>
@@ -1403,7 +1108,6 @@
               </w:rPr>
               <w:t>Iteração</w:t>
             </w:r>
-            <w:proofErr w:type="spellEnd"/>
           </w:p>
         </w:tc>
         <w:tc>
@@ -1485,34 +1189,14 @@
                 <w:bCs/>
               </w:rPr>
             </w:pPr>
-            <w:proofErr w:type="spellStart"/>
             <w:r>
               <w:rPr>
                 <w:rFonts w:ascii="Arial" w:hAnsi="Arial" w:cs="Arial"/>
                 <w:b/>
                 <w:bCs/>
               </w:rPr>
-              <w:t>Velocidade</w:t>
+              <w:t>Velocidade Alvo</w:t>
             </w:r>
-            <w:proofErr w:type="spellEnd"/>
-            <w:r>
-              <w:rPr>
-                <w:rFonts w:ascii="Arial" w:hAnsi="Arial" w:cs="Arial"/>
-                <w:b/>
-                <w:bCs/>
-              </w:rPr>
-              <w:t xml:space="preserve"> </w:t>
-            </w:r>
-            <w:proofErr w:type="spellStart"/>
-            <w:r>
-              <w:rPr>
-                <w:rFonts w:ascii="Arial" w:hAnsi="Arial" w:cs="Arial"/>
-                <w:b/>
-                <w:bCs/>
-              </w:rPr>
-              <w:t>Alvo</w:t>
-            </w:r>
-            <w:proofErr w:type="spellEnd"/>
           </w:p>
         </w:tc>
       </w:tr>
@@ -1530,11 +1214,9 @@
               <w:spacing w:before="60"/>
               <w:ind w:left="0"/>
             </w:pPr>
-            <w:proofErr w:type="spellStart"/>
             <w:r>
               <w:t>Concepção</w:t>
             </w:r>
-            <w:proofErr w:type="spellEnd"/>
           </w:p>
         </w:tc>
         <w:tc>
@@ -1562,11 +1244,9 @@
               <w:spacing w:before="60"/>
               <w:ind w:left="0"/>
             </w:pPr>
-            <w:proofErr w:type="spellStart"/>
             <w:r>
               <w:t>Objetivo</w:t>
             </w:r>
-            <w:proofErr w:type="spellEnd"/>
           </w:p>
           <w:p>
             <w:pPr>
@@ -1577,21 +1257,8 @@
               </w:numPr>
               <w:spacing w:before="60"/>
             </w:pPr>
-            <w:proofErr w:type="spellStart"/>
             <w:r>
-              <w:t>Mitigar</w:t>
-            </w:r>
-            <w:proofErr w:type="spellEnd"/>
-            <w:r>
-              <w:t xml:space="preserve"> o </w:t>
-            </w:r>
-            <w:proofErr w:type="spellStart"/>
-            <w:r>
-              <w:t>Risco</w:t>
-            </w:r>
-            <w:proofErr w:type="spellEnd"/>
-            <w:r>
-              <w:t xml:space="preserve"> 1</w:t>
+              <w:t>Mitigar o Risco 1</w:t>
             </w:r>
           </w:p>
           <w:p>
@@ -1625,16 +1292,8 @@
               <w:rPr>
                 <w:lang w:val="pt-BR"/>
               </w:rPr>
-              <w:t xml:space="preserve"> </w:t>
+              <w:t xml:space="preserve"> 1</w:t>
             </w:r>
-            <w:proofErr w:type="gramStart"/>
-            <w:r>
-              <w:rPr>
-                <w:lang w:val="pt-BR"/>
-              </w:rPr>
-              <w:t>1</w:t>
-            </w:r>
-            <w:proofErr w:type="gramEnd"/>
           </w:p>
           <w:p>
             <w:pPr>
@@ -1668,16 +1327,8 @@
               <w:rPr>
                 <w:lang w:val="pt-BR"/>
               </w:rPr>
-              <w:t xml:space="preserve">rio </w:t>
+              <w:t>rio 2</w:t>
             </w:r>
-            <w:proofErr w:type="gramStart"/>
-            <w:r>
-              <w:rPr>
-                <w:lang w:val="pt-BR"/>
-              </w:rPr>
-              <w:t>2</w:t>
-            </w:r>
-            <w:proofErr w:type="gramEnd"/>
           </w:p>
         </w:tc>
         <w:tc>
@@ -1690,11 +1341,9 @@
               <w:spacing w:before="60"/>
               <w:ind w:left="0"/>
             </w:pPr>
-            <w:proofErr w:type="spellStart"/>
             <w:r>
               <w:t>Período</w:t>
             </w:r>
-            <w:proofErr w:type="spellEnd"/>
           </w:p>
           <w:p>
             <w:pPr>
@@ -1725,7 +1374,7 @@
       </w:tr>
       <w:tr>
         <w:trPr>
-          <w:trHeight w:val="2168"/>
+          <w:trHeight w:val="1738"/>
         </w:trPr>
         <w:tc>
           <w:tcPr>
@@ -1737,11 +1386,9 @@
               <w:spacing w:before="60"/>
               <w:ind w:left="0"/>
             </w:pPr>
-            <w:proofErr w:type="spellStart"/>
             <w:r>
               <w:t>Concepção</w:t>
             </w:r>
-            <w:proofErr w:type="spellEnd"/>
           </w:p>
         </w:tc>
         <w:tc>
@@ -1768,44 +1415,6 @@
               <w:pStyle w:val="Corpodetexto"/>
               <w:spacing w:before="60"/>
               <w:ind w:left="0"/>
-            </w:pPr>
-            <w:proofErr w:type="spellStart"/>
-            <w:r>
-              <w:t>Objetivo</w:t>
-            </w:r>
-            <w:proofErr w:type="spellEnd"/>
-          </w:p>
-          <w:p>
-            <w:pPr>
-              <w:pStyle w:val="Corpodetexto"/>
-              <w:numPr>
-                <w:ilvl w:val="0"/>
-                <w:numId w:val="10"/>
-              </w:numPr>
-              <w:spacing w:before="60"/>
-            </w:pPr>
-            <w:proofErr w:type="spellStart"/>
-            <w:r>
-              <w:t>Mitigar</w:t>
-            </w:r>
-            <w:proofErr w:type="spellEnd"/>
-            <w:r>
-              <w:t xml:space="preserve"> o </w:t>
-            </w:r>
-            <w:proofErr w:type="spellStart"/>
-            <w:r>
-              <w:t>Risco</w:t>
-            </w:r>
-            <w:proofErr w:type="spellEnd"/>
-            <w:r>
-              <w:t xml:space="preserve"> </w:t>
-            </w:r>
-          </w:p>
-          <w:p>
-            <w:pPr>
-              <w:pStyle w:val="Corpodetexto"/>
-              <w:spacing w:before="60"/>
-              <w:ind w:left="360"/>
               <w:rPr>
                 <w:lang w:val="pt-BR"/>
               </w:rPr>
@@ -1814,29 +1423,142 @@
               <w:rPr>
                 <w:lang w:val="pt-BR"/>
               </w:rPr>
-              <w:t xml:space="preserve">Especificar o Caso de Uso </w:t>
+              <w:t>Objetivo</w:t>
             </w:r>
-            <w:proofErr w:type="gramStart"/>
+          </w:p>
+          <w:p>
+            <w:pPr>
+              <w:pStyle w:val="PargrafodaLista"/>
+              <w:numPr>
+                <w:ilvl w:val="0"/>
+                <w:numId w:val="14"/>
+              </w:numPr>
+              <w:rPr>
+                <w:lang w:val="pt-BR"/>
+              </w:rPr>
+            </w:pPr>
             <w:r>
               <w:rPr>
                 <w:lang w:val="pt-BR"/>
               </w:rPr>
-              <w:t>7</w:t>
+              <w:t>Especificar o Caso de Uso: Realizar Login</w:t>
             </w:r>
-            <w:bookmarkStart w:id="7" w:name="_GoBack"/>
-            <w:bookmarkEnd w:id="7"/>
+          </w:p>
+          <w:p>
+            <w:pPr>
+              <w:pStyle w:val="PargrafodaLista"/>
+              <w:numPr>
+                <w:ilvl w:val="0"/>
+                <w:numId w:val="14"/>
+              </w:numPr>
+              <w:rPr>
+                <w:lang w:val="pt-BR"/>
+              </w:rPr>
+            </w:pPr>
             <w:r>
               <w:rPr>
                 <w:lang w:val="pt-BR"/>
               </w:rPr>
-              <w:t>Cenário</w:t>
+              <w:t>Cenário Realizar Login com sucesso</w:t>
             </w:r>
-            <w:proofErr w:type="gramEnd"/>
+          </w:p>
+        </w:tc>
+        <w:tc>
+          <w:tcPr>
+            <w:tcW w:w="1828" w:type="dxa"/>
+          </w:tcPr>
+          <w:p>
+            <w:pPr>
+              <w:pStyle w:val="Corpodetexto"/>
+              <w:spacing w:before="60"/>
+              <w:ind w:left="0"/>
+            </w:pPr>
+            <w:r>
+              <w:t>Período</w:t>
+            </w:r>
+          </w:p>
+          <w:p>
+            <w:pPr>
+              <w:pStyle w:val="Corpodetexto"/>
+              <w:spacing w:before="60"/>
+              <w:ind w:left="0"/>
+            </w:pPr>
+            <w:r>
+              <w:t>13/11/2013 a 04</w:t>
+            </w:r>
+            <w:r>
+              <w:t>/11/2013</w:t>
+            </w:r>
+          </w:p>
+        </w:tc>
+        <w:tc>
+          <w:tcPr>
+            <w:tcW w:w="1731" w:type="dxa"/>
+          </w:tcPr>
+          <w:p>
+            <w:pPr>
+              <w:pStyle w:val="Corpodetexto"/>
+              <w:spacing w:before="60"/>
+              <w:ind w:left="0"/>
+            </w:pPr>
+            <w:r>
+              <w:t>0</w:t>
+            </w:r>
+          </w:p>
+        </w:tc>
+      </w:tr>
+      <w:tr>
+        <w:trPr>
+          <w:trHeight w:val="1273"/>
+        </w:trPr>
+        <w:tc>
+          <w:tcPr>
+            <w:tcW w:w="1742" w:type="dxa"/>
+          </w:tcPr>
+          <w:p>
+            <w:pPr>
+              <w:pStyle w:val="Corpodetexto"/>
+              <w:spacing w:before="60"/>
+              <w:ind w:left="0"/>
+            </w:pPr>
+            <w:r>
+              <w:t>Elaboração</w:t>
+            </w:r>
+          </w:p>
+        </w:tc>
+        <w:tc>
+          <w:tcPr>
+            <w:tcW w:w="984" w:type="dxa"/>
+          </w:tcPr>
+          <w:p>
+            <w:pPr>
+              <w:pStyle w:val="Corpodetexto"/>
+              <w:spacing w:before="60"/>
+              <w:ind w:left="0"/>
+            </w:pPr>
+            <w:r>
+              <w:t>I3</w:t>
+            </w:r>
+          </w:p>
+        </w:tc>
+        <w:tc>
+          <w:tcPr>
+            <w:tcW w:w="2571" w:type="dxa"/>
+          </w:tcPr>
+          <w:p>
+            <w:pPr>
+              <w:pStyle w:val="Corpodetexto"/>
+              <w:spacing w:before="60"/>
+              <w:ind w:left="0"/>
+              <w:rPr>
+                <w:lang w:val="pt-BR"/>
+              </w:rPr>
+            </w:pPr>
             <w:r>
               <w:rPr>
                 <w:lang w:val="pt-BR"/>
               </w:rPr>
-              <w:t xml:space="preserve"> 1</w:t>
+              <w:t>Objetivo</w:t>
             </w:r>
           </w:p>
           <w:p>
@@ -1852,35 +1574,14 @@
               <w:rPr>
                 <w:lang w:val="pt-BR"/>
               </w:rPr>
-              <w:t>Especificar o Caso de Uso</w:t>
+              <w:t xml:space="preserve">      </w:t>
             </w:r>
             <w:r>
               <w:rPr>
                 <w:lang w:val="pt-BR"/>
               </w:rPr>
-              <w:t xml:space="preserve"> </w:t>
+              <w:t>Construção da Tela de Login e seu Funcionamento</w:t>
             </w:r>
-            <w:r>
-              <w:rPr>
-                <w:lang w:val="pt-BR"/>
-              </w:rPr>
-              <w:br/>
-              <w:t>Cená</w:t>
-            </w:r>
-            <w:r>
-              <w:rPr>
-                <w:lang w:val="pt-BR"/>
-              </w:rPr>
-              <w:t xml:space="preserve">rio </w:t>
-            </w:r>
-            <w:proofErr w:type="gramStart"/>
-            <w:r>
-              <w:rPr>
-                <w:lang w:val="pt-BR"/>
-              </w:rPr>
-              <w:t>2</w:t>
-            </w:r>
-            <w:proofErr w:type="gramEnd"/>
           </w:p>
         </w:tc>
         <w:tc>
@@ -1892,10 +1593,13 @@
               <w:pStyle w:val="Corpodetexto"/>
               <w:spacing w:before="60"/>
               <w:ind w:left="0"/>
-              <w:rPr>
-                <w:lang w:val="pt-BR"/>
-              </w:rPr>
             </w:pPr>
+            <w:r>
+              <w:t>13</w:t>
+            </w:r>
+            <w:r>
+              <w:t>/11/2013 a 27/11/2013</w:t>
+            </w:r>
           </w:p>
         </w:tc>
         <w:tc>
@@ -1907,9 +1611,82 @@
               <w:pStyle w:val="Corpodetexto"/>
               <w:spacing w:before="60"/>
               <w:ind w:left="0"/>
-              <w:rPr>
-                <w:lang w:val="pt-BR"/>
-              </w:rPr>
+            </w:pPr>
+            <w:r>
+              <w:t>0</w:t>
+            </w:r>
+          </w:p>
+        </w:tc>
+      </w:tr>
+      <w:tr>
+        <w:trPr>
+          <w:trHeight w:val="780"/>
+        </w:trPr>
+        <w:tc>
+          <w:tcPr>
+            <w:tcW w:w="1742" w:type="dxa"/>
+          </w:tcPr>
+          <w:p>
+            <w:pPr>
+              <w:pStyle w:val="Corpodetexto"/>
+              <w:spacing w:before="60"/>
+              <w:ind w:left="0"/>
+            </w:pPr>
+            <w:r>
+              <w:t>ENTREGA</w:t>
+            </w:r>
+          </w:p>
+        </w:tc>
+        <w:tc>
+          <w:tcPr>
+            <w:tcW w:w="984" w:type="dxa"/>
+          </w:tcPr>
+          <w:p>
+            <w:pPr>
+              <w:pStyle w:val="Corpodetexto"/>
+              <w:spacing w:before="60"/>
+              <w:ind w:left="0"/>
+            </w:pPr>
+          </w:p>
+        </w:tc>
+        <w:tc>
+          <w:tcPr>
+            <w:tcW w:w="2571" w:type="dxa"/>
+          </w:tcPr>
+          <w:p>
+            <w:pPr>
+              <w:pStyle w:val="Corpodetexto"/>
+              <w:spacing w:before="60"/>
+              <w:ind w:left="0"/>
+            </w:pPr>
+          </w:p>
+        </w:tc>
+        <w:tc>
+          <w:tcPr>
+            <w:tcW w:w="1828" w:type="dxa"/>
+          </w:tcPr>
+          <w:p>
+            <w:pPr>
+              <w:pStyle w:val="Corpodetexto"/>
+              <w:spacing w:before="60"/>
+              <w:ind w:left="0"/>
+            </w:pPr>
+            <w:r>
+              <w:t>Fim do Primeiro Semestre de 2014</w:t>
+            </w:r>
+            <w:bookmarkStart w:id="7" w:name="_GoBack"/>
+            <w:bookmarkEnd w:id="7"/>
+          </w:p>
+        </w:tc>
+        <w:tc>
+          <w:tcPr>
+            <w:tcW w:w="1731" w:type="dxa"/>
+          </w:tcPr>
+          <w:p>
+            <w:pPr>
+              <w:pStyle w:val="Corpodetexto"/>
+              <w:spacing w:before="60"/>
+              <w:ind w:left="0"/>
             </w:pPr>
           </w:p>
         </w:tc>
@@ -1927,176 +1704,68 @@
     </w:p>
     <w:p>
       <w:pPr>
-        <w:rPr>
-          <w:lang w:val="pt-BR"/>
-        </w:rPr>
-      </w:pPr>
+        <w:pStyle w:val="Ttulo1"/>
+        <w:jc w:val="both"/>
+        <w:rPr>
+          <w:rFonts w:ascii="Times New Roman" w:hAnsi="Times New Roman"/>
+          <w:lang w:val="pt-BR"/>
+        </w:rPr>
+      </w:pPr>
+      <w:r>
+        <w:rPr>
+          <w:lang w:val="pt-BR"/>
+        </w:rPr>
+        <w:t>Deployment e Distribuição</w:t>
+      </w:r>
+      <w:r>
+        <w:rPr>
+          <w:lang w:val="pt-BR"/>
+        </w:rPr>
+        <w:t xml:space="preserve"> </w:t>
+      </w:r>
     </w:p>
     <w:p>
       <w:pPr>
         <w:pStyle w:val="Ttulo1"/>
-        <w:rPr>
-          <w:lang w:val="pt-BR"/>
-        </w:rPr>
-      </w:pPr>
-      <w:r>
-        <w:rPr>
-          <w:lang w:val="pt-BR"/>
-        </w:rPr>
-        <w:t>Deployment e Distribuição</w:t>
-      </w:r>
-      <w:r>
-        <w:rPr>
-          <w:lang w:val="pt-BR"/>
-        </w:rPr>
-        <w:t xml:space="preserve"> como vai distribuir sua aplicaç</w:t>
-      </w:r>
-      <w:r>
-        <w:rPr>
-          <w:lang w:val="pt-BR"/>
-        </w:rPr>
-        <w:t>ão</w:t>
-      </w:r>
-      <w:proofErr w:type="gramStart"/>
-      <w:r>
-        <w:rPr>
-          <w:lang w:val="pt-BR"/>
-        </w:rPr>
-        <w:t xml:space="preserve"> </w:t>
-      </w:r>
-      <w:r>
-        <w:rPr>
-          <w:lang w:val="pt-BR"/>
-        </w:rPr>
-        <w:t xml:space="preserve"> </w:t>
-      </w:r>
-      <w:proofErr w:type="spellStart"/>
-      <w:proofErr w:type="gramEnd"/>
-      <w:r>
-        <w:rPr>
-          <w:lang w:val="pt-BR"/>
-        </w:rPr>
-        <w:t>ex</w:t>
-      </w:r>
-      <w:proofErr w:type="spellEnd"/>
-      <w:r>
-        <w:rPr>
-          <w:lang w:val="pt-BR"/>
-        </w:rPr>
-        <w:t xml:space="preserve"> cadastrar no </w:t>
-      </w:r>
-      <w:proofErr w:type="spellStart"/>
-      <w:r>
-        <w:rPr>
-          <w:lang w:val="pt-BR"/>
-        </w:rPr>
-        <w:t>google</w:t>
-      </w:r>
-      <w:proofErr w:type="spellEnd"/>
-      <w:r>
-        <w:rPr>
-          <w:lang w:val="pt-BR"/>
-        </w:rPr>
-        <w:t xml:space="preserve"> play. Como liberar o software com o </w:t>
-      </w:r>
-      <w:proofErr w:type="spellStart"/>
-      <w:r>
-        <w:rPr>
-          <w:lang w:val="pt-BR"/>
-        </w:rPr>
-        <w:t>usuario</w:t>
-      </w:r>
-      <w:proofErr w:type="spellEnd"/>
+        <w:numPr>
+          <w:ilvl w:val="0"/>
+          <w:numId w:val="0"/>
+        </w:numPr>
+        <w:ind w:left="426" w:hanging="294"/>
+        <w:jc w:val="both"/>
+        <w:rPr>
+          <w:rFonts w:ascii="Times New Roman" w:hAnsi="Times New Roman"/>
+          <w:b w:val="0"/>
+          <w:sz w:val="20"/>
+          <w:lang w:val="pt-BR"/>
+        </w:rPr>
+      </w:pPr>
+      <w:r>
+        <w:rPr>
+          <w:rFonts w:ascii="Times New Roman" w:hAnsi="Times New Roman"/>
+          <w:b w:val="0"/>
+          <w:sz w:val="20"/>
+          <w:lang w:val="pt-BR"/>
+        </w:rPr>
+        <w:t xml:space="preserve">   </w:t>
+      </w:r>
+      <w:r>
+        <w:rPr>
+          <w:rFonts w:ascii="Times New Roman" w:hAnsi="Times New Roman"/>
+          <w:b w:val="0"/>
+          <w:sz w:val="20"/>
+          <w:lang w:val="pt-BR"/>
+        </w:rPr>
+        <w:t>Após a finalização da criação do aplicativo, o gerente de projetos mostrará ao cliente por meio de uma reunião como é o funcionamento da aplicação e em seguida, tirar dúvidas levantadas pelos participantes da reunião. A aplicação será inserida e atualizada no repositório do GooglePlay, onde os usuários poderão comentar, recomendar, Aprovar ou não o aplicativo.</w:t>
+      </w:r>
     </w:p>
     <w:p>
       <w:pPr>
-        <w:pStyle w:val="InfoBlue"/>
-        <w:ind w:firstLine="360"/>
-        <w:jc w:val="both"/>
-        <w:rPr>
-          <w:rFonts w:ascii="Times New Roman" w:hAnsi="Times New Roman"/>
-          <w:color w:val="auto"/>
-          <w:lang w:val="pt-BR"/>
-        </w:rPr>
-      </w:pPr>
-      <w:r>
-        <w:rPr>
-          <w:rFonts w:ascii="Times New Roman" w:hAnsi="Times New Roman"/>
-          <w:color w:val="auto"/>
-          <w:lang w:val="pt-BR"/>
-        </w:rPr>
-        <w:t xml:space="preserve">Após a finalização da criação do aplicativo, o gerente de projetos mostrará ao cliente por meio de uma reunião como é o funcionamento da aplicação e em seguida, tirar dúvidas levantadas pelos participantes da reunião. </w:t>
-      </w:r>
-      <w:r>
-        <w:rPr>
-          <w:rFonts w:ascii="Times New Roman" w:hAnsi="Times New Roman"/>
-          <w:color w:val="auto"/>
-          <w:lang w:val="pt-BR"/>
-        </w:rPr>
-        <w:t>A aplicação será</w:t>
-      </w:r>
-      <w:r>
-        <w:rPr>
-          <w:rFonts w:ascii="Times New Roman" w:hAnsi="Times New Roman"/>
-          <w:color w:val="auto"/>
-          <w:lang w:val="pt-BR"/>
-        </w:rPr>
-        <w:t xml:space="preserve"> inserida e atualizada no repositório do </w:t>
-      </w:r>
-      <w:proofErr w:type="spellStart"/>
-      <w:proofErr w:type="gramStart"/>
-      <w:r>
-        <w:rPr>
-          <w:rFonts w:ascii="Times New Roman" w:hAnsi="Times New Roman"/>
-          <w:color w:val="auto"/>
-          <w:lang w:val="pt-BR"/>
-        </w:rPr>
-        <w:t>GooglePlay</w:t>
-      </w:r>
-      <w:proofErr w:type="spellEnd"/>
-      <w:proofErr w:type="gramEnd"/>
-      <w:r>
-        <w:rPr>
-          <w:rFonts w:ascii="Times New Roman" w:hAnsi="Times New Roman"/>
-          <w:color w:val="auto"/>
-          <w:lang w:val="pt-BR"/>
-        </w:rPr>
-        <w:t>, onde os usuários poderão come</w:t>
-      </w:r>
-      <w:r>
-        <w:rPr>
-          <w:rFonts w:ascii="Times New Roman" w:hAnsi="Times New Roman"/>
-          <w:color w:val="auto"/>
-          <w:lang w:val="pt-BR"/>
-        </w:rPr>
-        <w:t>n</w:t>
-      </w:r>
-      <w:r>
-        <w:rPr>
-          <w:rFonts w:ascii="Times New Roman" w:hAnsi="Times New Roman"/>
-          <w:color w:val="auto"/>
-          <w:lang w:val="pt-BR"/>
-        </w:rPr>
-        <w:t>tar, recomendar, Aprovar ou não o aplicativo.</w:t>
-      </w:r>
-    </w:p>
-    <w:p>
-      <w:pPr>
         <w:pStyle w:val="Ttulo1"/>
       </w:pPr>
-      <w:proofErr w:type="spellStart"/>
-      <w:r>
-        <w:t>Lições</w:t>
-      </w:r>
-      <w:proofErr w:type="spellEnd"/>
-      <w:r>
-        <w:t xml:space="preserve"> </w:t>
-      </w:r>
-      <w:proofErr w:type="spellStart"/>
-      <w:r>
-        <w:t>Aprendidas</w:t>
-      </w:r>
-      <w:proofErr w:type="spellEnd"/>
+      <w:r>
+        <w:t>Lições Aprendidas</w:t>
+      </w:r>
     </w:p>
     <w:p>
       <w:pPr>
@@ -2150,7 +1819,6 @@
         </w:rPr>
         <w:t xml:space="preserve">. </w:t>
       </w:r>
-      <w:proofErr w:type="gramStart"/>
       <w:r>
         <w:rPr>
           <w:lang w:val="pt-BR"/>
@@ -2167,14 +1835,7 @@
         <w:rPr>
           <w:lang w:val="pt-BR"/>
         </w:rPr>
-        <w:t>,</w:t>
-      </w:r>
-      <w:proofErr w:type="gramEnd"/>
-      <w:r>
-        <w:rPr>
-          <w:lang w:val="pt-BR"/>
-        </w:rPr>
-        <w:t xml:space="preserve"> nos próximos projetos, a equipe estará preparada para evitar os problemas apresentados.</w:t>
+        <w:t>, nos próximos projetos, a equipe estará preparada para evitar os problemas apresentados.</w:t>
       </w:r>
     </w:p>
     <w:p>
@@ -2297,19 +1958,11 @@
           <w:r>
             <w:sym w:font="Symbol" w:char="F0D3"/>
           </w:r>
-          <w:proofErr w:type="gramStart"/>
           <w:r>
             <w:rPr>
               <w:lang w:val="pt-BR"/>
             </w:rPr>
-            <w:t>MeuProjeto</w:t>
-          </w:r>
-          <w:proofErr w:type="gramEnd"/>
-          <w:r>
-            <w:rPr>
-              <w:lang w:val="pt-BR"/>
-            </w:rPr>
-            <w:t xml:space="preserve">.net, </w:t>
+            <w:t xml:space="preserve">MeuProjeto.net, </w:t>
           </w:r>
           <w:r>
             <w:fldChar w:fldCharType="begin"/>
@@ -2432,7 +2085,7 @@
               <w:rStyle w:val="Nmerodepgina"/>
               <w:noProof/>
             </w:rPr>
-            <w:t>2</w:t>
+            <w:t>3</w:t>
           </w:r>
           <w:r>
             <w:rPr>
@@ -3824,6 +3477,95 @@
     </w:lvl>
   </w:abstractNum>
   <w:abstractNum w:abstractNumId="11">
+    <w:nsid w:val="6FF840EB"/>
+    <w:multiLevelType w:val="hybridMultilevel"/>
+    <w:tmpl w:val="A536A4D4"/>
+    <w:lvl w:ilvl="0" w:tplc="0416000F">
+      <w:start w:val="1"/>
+      <w:numFmt w:val="decimal"/>
+      <w:lvlText w:val="%1."/>
+      <w:lvlJc w:val="left"/>
+      <w:pPr>
+        <w:ind w:left="720" w:hanging="360"/>
+      </w:pPr>
+      <w:rPr>
+        <w:rFonts w:hint="default"/>
+      </w:rPr>
+    </w:lvl>
+    <w:lvl w:ilvl="1" w:tplc="04160019" w:tentative="1">
+      <w:start w:val="1"/>
+      <w:numFmt w:val="lowerLetter"/>
+      <w:lvlText w:val="%2."/>
+      <w:lvlJc w:val="left"/>
+      <w:pPr>
+        <w:ind w:left="1440" w:hanging="360"/>
+      </w:pPr>
+    </w:lvl>
+    <w:lvl w:ilvl="2" w:tplc="0416001B" w:tentative="1">
+      <w:start w:val="1"/>
+      <w:numFmt w:val="lowerRoman"/>
+      <w:lvlText w:val="%3."/>
+      <w:lvlJc w:val="right"/>
+      <w:pPr>
+        <w:ind w:left="2160" w:hanging="180"/>
+      </w:pPr>
+    </w:lvl>
+    <w:lvl w:ilvl="3" w:tplc="0416000F" w:tentative="1">
+      <w:start w:val="1"/>
+      <w:numFmt w:val="decimal"/>
+      <w:lvlText w:val="%4."/>
+      <w:lvlJc w:val="left"/>
+      <w:pPr>
+        <w:ind w:left="2880" w:hanging="360"/>
+      </w:pPr>
+    </w:lvl>
+    <w:lvl w:ilvl="4" w:tplc="04160019" w:tentative="1">
+      <w:start w:val="1"/>
+      <w:numFmt w:val="lowerLetter"/>
+      <w:lvlText w:val="%5."/>
+      <w:lvlJc w:val="left"/>
+      <w:pPr>
+        <w:ind w:left="3600" w:hanging="360"/>
+      </w:pPr>
+    </w:lvl>
+    <w:lvl w:ilvl="5" w:tplc="0416001B" w:tentative="1">
+      <w:start w:val="1"/>
+      <w:numFmt w:val="lowerRoman"/>
+      <w:lvlText w:val="%6."/>
+      <w:lvlJc w:val="right"/>
+      <w:pPr>
+        <w:ind w:left="4320" w:hanging="180"/>
+      </w:pPr>
+    </w:lvl>
+    <w:lvl w:ilvl="6" w:tplc="0416000F" w:tentative="1">
+      <w:start w:val="1"/>
+      <w:numFmt w:val="decimal"/>
+      <w:lvlText w:val="%7."/>
+      <w:lvlJc w:val="left"/>
+      <w:pPr>
+        <w:ind w:left="5040" w:hanging="360"/>
+      </w:pPr>
+    </w:lvl>
+    <w:lvl w:ilvl="7" w:tplc="04160019" w:tentative="1">
+      <w:start w:val="1"/>
+      <w:numFmt w:val="lowerLetter"/>
+      <w:lvlText w:val="%8."/>
+      <w:lvlJc w:val="left"/>
+      <w:pPr>
+        <w:ind w:left="5760" w:hanging="360"/>
+      </w:pPr>
+    </w:lvl>
+    <w:lvl w:ilvl="8" w:tplc="0416001B" w:tentative="1">
+      <w:start w:val="1"/>
+      <w:numFmt w:val="lowerRoman"/>
+      <w:lvlText w:val="%9."/>
+      <w:lvlJc w:val="right"/>
+      <w:pPr>
+        <w:ind w:left="6480" w:hanging="180"/>
+      </w:pPr>
+    </w:lvl>
+  </w:abstractNum>
+  <w:abstractNum w:abstractNumId="12">
     <w:nsid w:val="78D42EE2"/>
     <w:multiLevelType w:val="multilevel"/>
     <w:tmpl w:val="BE4E5626"/>
@@ -3939,7 +3681,7 @@
       </w:pPr>
     </w:lvl>
   </w:abstractNum>
-  <w:abstractNum w:abstractNumId="12">
+  <w:abstractNum w:abstractNumId="13">
     <w:nsid w:val="7E9B626D"/>
     <w:multiLevelType w:val="multilevel"/>
     <w:tmpl w:val="2B5CE9E2"/>
@@ -4034,13 +3776,13 @@
     <w:abstractNumId w:val="4"/>
   </w:num>
   <w:num w:numId="7">
-    <w:abstractNumId w:val="12"/>
+    <w:abstractNumId w:val="13"/>
   </w:num>
   <w:num w:numId="8">
     <w:abstractNumId w:val="9"/>
   </w:num>
   <w:num w:numId="9">
-    <w:abstractNumId w:val="11"/>
+    <w:abstractNumId w:val="12"/>
   </w:num>
   <w:num w:numId="10">
     <w:abstractNumId w:val="3"/>
@@ -4053,6 +3795,9 @@
   </w:num>
   <w:num w:numId="13">
     <w:abstractNumId w:val="2"/>
+  </w:num>
+  <w:num w:numId="14">
+    <w:abstractNumId w:val="11"/>
   </w:num>
 </w:numbering>
 </file>
@@ -4533,7 +4278,7 @@
   <w:style w:type="paragraph" w:styleId="Corpodetexto">
     <w:name w:val="Body Text"/>
     <w:basedOn w:val="Normal"/>
-    <w:semiHidden/>
+    <w:link w:val="CorpodetextoChar"/>
     <w:pPr>
       <w:keepLines/>
       <w:spacing w:after="120"/>
@@ -4930,6 +4675,15 @@
       <w:ind w:left="720"/>
       <w:contextualSpacing/>
     </w:pPr>
+  </w:style>
+  <w:style w:type="character" w:customStyle="1" w:styleId="CorpodetextoChar">
+    <w:name w:val="Corpo de texto Char"/>
+    <w:basedOn w:val="Fontepargpadro"/>
+    <w:link w:val="Corpodetexto"/>
+    <w:rsid w:val="004E603E"/>
+    <w:rPr>
+      <w:lang w:val="en-US" w:eastAsia="en-US"/>
+    </w:rPr>
   </w:style>
 </w:styles>
 </file>
@@ -5410,7 +5164,7 @@
   <w:style w:type="paragraph" w:styleId="Corpodetexto">
     <w:name w:val="Body Text"/>
     <w:basedOn w:val="Normal"/>
-    <w:semiHidden/>
+    <w:link w:val="CorpodetextoChar"/>
     <w:pPr>
       <w:keepLines/>
       <w:spacing w:after="120"/>
@@ -5807,6 +5561,15 @@
       <w:ind w:left="720"/>
       <w:contextualSpacing/>
     </w:pPr>
+  </w:style>
+  <w:style w:type="character" w:customStyle="1" w:styleId="CorpodetextoChar">
+    <w:name w:val="Corpo de texto Char"/>
+    <w:basedOn w:val="Fontepargpadro"/>
+    <w:link w:val="Corpodetexto"/>
+    <w:rsid w:val="004E603E"/>
+    <w:rPr>
+      <w:lang w:val="en-US" w:eastAsia="en-US"/>
+    </w:rPr>
   </w:style>
 </w:styles>
 </file>
@@ -6101,7 +5864,7 @@
 </file>
 
 <file path=customXml/itemProps1.xml><?xml version="1.0" encoding="utf-8"?>
-<ds:datastoreItem xmlns:ds="http://schemas.openxmlformats.org/officeDocument/2006/customXml" ds:itemID="{C768429E-2DAF-4BA6-B96E-CC2D3287A8B6}">
+<ds:datastoreItem xmlns:ds="http://schemas.openxmlformats.org/officeDocument/2006/customXml" ds:itemID="{F9671B96-2B66-4B6A-8FFE-A9004F4B3BC2}">
   <ds:schemaRefs>
     <ds:schemaRef ds:uri="http://schemas.openxmlformats.org/officeDocument/2006/bibliography"/>
   </ds:schemaRefs>

</xml_diff>